<commit_message>
Change word docs font
</commit_message>
<xml_diff>
--- a/src/main/resources/docx/akt.docx
+++ b/src/main/resources/docx/akt.docx
@@ -1,17 +1,31 @@
 
 <file path=word/document.xml><?xml version="1.0" encoding="utf-8"?>
-<w:document xmlns:wpc="http://schemas.microsoft.com/office/word/2010/wordprocessingCanvas" xmlns:cx="http://schemas.microsoft.com/office/drawing/2014/chartex" xmlns:cx1="http://schemas.microsoft.com/office/drawing/2015/9/8/chartex" xmlns:cx2="http://schemas.microsoft.com/office/drawing/2015/10/21/chartex" xmlns:cx3="http://schemas.microsoft.com/office/drawing/2016/5/9/chartex" xmlns:cx4="http://schemas.microsoft.com/office/drawing/2016/5/10/chartex" xmlns:cx5="http://schemas.microsoft.com/office/drawing/2016/5/11/chartex" xmlns:cx6="http://schemas.microsoft.com/office/drawing/2016/5/12/chartex" xmlns:cx7="http://schemas.microsoft.com/office/drawing/2016/5/13/chartex" xmlns:cx8="http://schemas.microsoft.com/office/drawing/2016/5/14/chartex" xmlns:mc="http://schemas.openxmlformats.org/markup-compatibility/2006" xmlns:aink="http://schemas.microsoft.com/office/drawing/2016/ink" xmlns:am3d="http://schemas.microsoft.com/office/drawing/2017/model3d" xmlns:o="urn:schemas-microsoft-com:office:office" xmlns:r="http://schemas.openxmlformats.org/officeDocument/2006/relationships" xmlns:m="http://schemas.openxmlformats.org/officeDocument/2006/math" xmlns:v="urn:schemas-microsoft-com:vml" xmlns:wp14="http://schemas.microsoft.com/office/word/2010/wordprocessingDrawing" xmlns:wp="http://schemas.openxmlformats.org/drawingml/2006/wordprocessingDrawing" xmlns:w10="urn:schemas-microsoft-com:office:word" xmlns:w="http://schemas.openxmlformats.org/wordprocessingml/2006/main" xmlns:w14="http://schemas.microsoft.com/office/word/2010/wordml" xmlns:w15="http://schemas.microsoft.com/office/word/2012/wordml" xmlns:w16cex="http://schemas.microsoft.com/office/word/2018/wordml/cex" xmlns:w16cid="http://schemas.microsoft.com/office/word/2016/wordml/cid" xmlns:w16="http://schemas.microsoft.com/office/word/2018/wordml" xmlns:w16se="http://schemas.microsoft.com/office/word/2015/wordml/symex" xmlns:wpg="http://schemas.microsoft.com/office/word/2010/wordprocessingGroup" xmlns:wpi="http://schemas.microsoft.com/office/word/2010/wordprocessingInk" xmlns:wne="http://schemas.microsoft.com/office/word/2006/wordml" xmlns:wps="http://schemas.microsoft.com/office/word/2010/wordprocessingShape" mc:Ignorable="w14 w15 w16se w16cid w16 w16cex wp14">
+<w:document xmlns:wpc="http://schemas.microsoft.com/office/word/2010/wordprocessingCanvas" xmlns:cx="http://schemas.microsoft.com/office/drawing/2014/chartex" xmlns:cx1="http://schemas.microsoft.com/office/drawing/2015/9/8/chartex" xmlns:cx2="http://schemas.microsoft.com/office/drawing/2015/10/21/chartex" xmlns:cx3="http://schemas.microsoft.com/office/drawing/2016/5/9/chartex" xmlns:cx4="http://schemas.microsoft.com/office/drawing/2016/5/10/chartex" xmlns:cx5="http://schemas.microsoft.com/office/drawing/2016/5/11/chartex" xmlns:cx6="http://schemas.microsoft.com/office/drawing/2016/5/12/chartex" xmlns:cx7="http://schemas.microsoft.com/office/drawing/2016/5/13/chartex" xmlns:cx8="http://schemas.microsoft.com/office/drawing/2016/5/14/chartex" xmlns:mc="http://schemas.openxmlformats.org/markup-compatibility/2006" xmlns:aink="http://schemas.microsoft.com/office/drawing/2016/ink" xmlns:am3d="http://schemas.microsoft.com/office/drawing/2017/model3d" xmlns:o="urn:schemas-microsoft-com:office:office" xmlns:r="http://schemas.openxmlformats.org/officeDocument/2006/relationships" xmlns:m="http://schemas.openxmlformats.org/officeDocument/2006/math" xmlns:v="urn:schemas-microsoft-com:vml" xmlns:wp14="http://schemas.microsoft.com/office/word/2010/wordprocessingDrawing" xmlns:wp="http://schemas.openxmlformats.org/drawingml/2006/wordprocessingDrawing" xmlns:w10="urn:schemas-microsoft-com:office:word" xmlns:w="http://schemas.openxmlformats.org/wordprocessingml/2006/main" xmlns:w14="http://schemas.microsoft.com/office/word/2010/wordml" xmlns:w15="http://schemas.microsoft.com/office/word/2012/wordml" xmlns:w16cex="http://schemas.microsoft.com/office/word/2018/wordml/cex" xmlns:w16cid="http://schemas.microsoft.com/office/word/2016/wordml/cid" xmlns:w16="http://schemas.microsoft.com/office/word/2018/wordml" xmlns:w16sdtdh="http://schemas.microsoft.com/office/word/2020/wordml/sdtdatahash" xmlns:w16se="http://schemas.microsoft.com/office/word/2015/wordml/symex" xmlns:wpg="http://schemas.microsoft.com/office/word/2010/wordprocessingGroup" xmlns:wpi="http://schemas.microsoft.com/office/word/2010/wordprocessingInk" xmlns:wne="http://schemas.microsoft.com/office/word/2006/wordml" xmlns:wps="http://schemas.microsoft.com/office/word/2010/wordprocessingShape" mc:Ignorable="w14 w15 w16se w16cid w16 w16cex w16sdtdh wp14">
   <w:body>
     <w:p>
       <w:pPr>
         <w:pStyle w:val="a6"/>
+        <w:rPr>
+          <w:lang w:val="en-US"/>
+        </w:rPr>
+      </w:pPr>
+      <w:r>
+        <w:t>АКТ</w:t>
+      </w:r>
+    </w:p>
+    <w:p>
+      <w:pPr>
+        <w:pStyle w:val="a6"/>
         <w:spacing w:after="240"/>
       </w:pPr>
       <w:r>
-        <w:t>АКТ</w:t>
-      </w:r>
-      <w:r>
-        <w:t xml:space="preserve"> СДАЧИ-ПРЕМКИ ВЫ</w:t>
+        <w:t>СДАЧИ-ПРЕМКИ</w:t>
+      </w:r>
+      <w:r>
+        <w:t xml:space="preserve"> </w:t>
+      </w:r>
+      <w:r>
+        <w:t>ВЫ</w:t>
       </w:r>
       <w:r>
         <w:t>П</w:t>
@@ -1122,13 +1136,13 @@
             <w:pPr>
               <w:pStyle w:val="11"/>
               <w:rPr>
-                <w:rFonts w:ascii="Arial" w:hAnsi="Arial" w:cs="Arial"/>
+                <w:rFonts w:ascii="Times New Roman" w:hAnsi="Times New Roman" w:cs="Times New Roman"/>
                 <w:color w:val="auto"/>
               </w:rPr>
             </w:pPr>
             <w:r>
               <w:rPr>
-                <w:rFonts w:ascii="Arial" w:hAnsi="Arial" w:cs="Arial"/>
+                <w:rFonts w:ascii="Times New Roman" w:hAnsi="Times New Roman" w:cs="Times New Roman"/>
                 <w:color w:val="auto"/>
               </w:rPr>
               <w:t>от Исполнителя</w:t>
@@ -1157,13 +1171,13 @@
               <w:pStyle w:val="11"/>
               <w:jc w:val="right"/>
               <w:rPr>
-                <w:rFonts w:ascii="Arial" w:hAnsi="Arial" w:cs="Arial"/>
+                <w:rFonts w:ascii="Times New Roman" w:hAnsi="Times New Roman" w:cs="Times New Roman"/>
                 <w:color w:val="auto"/>
               </w:rPr>
             </w:pPr>
             <w:r>
               <w:rPr>
-                <w:rFonts w:ascii="Arial" w:hAnsi="Arial" w:cs="Arial"/>
+                <w:rFonts w:ascii="Times New Roman" w:hAnsi="Times New Roman" w:cs="Times New Roman"/>
                 <w:color w:val="auto"/>
               </w:rPr>
               <w:t>от Заказчика</w:t>
@@ -1195,13 +1209,11 @@
           <w:p>
             <w:pPr>
               <w:rPr>
-                <w:rFonts w:cs="Arial"/>
                 <w:lang w:val="ru-RU"/>
               </w:rPr>
             </w:pPr>
             <w:r>
               <w:rPr>
-                <w:rFonts w:cs="Arial"/>
                 <w:lang w:val="ru-RU"/>
               </w:rPr>
               <w:t>Директор</w:t>
@@ -1228,13 +1240,9 @@
           <w:p>
             <w:pPr>
               <w:jc w:val="right"/>
-              <w:rPr>
-                <w:rFonts w:cs="Arial"/>
-              </w:rPr>
             </w:pPr>
             <w:r>
               <w:rPr>
-                <w:rFonts w:cs="Arial"/>
                 <w:color w:val="FF0000"/>
               </w:rPr>
               <w:t xml:space="preserve">post </w:t>
@@ -1263,13 +1271,7 @@
               <w:right w:w="80" w:type="dxa"/>
             </w:tcMar>
           </w:tcPr>
-          <w:p>
-            <w:pPr>
-              <w:rPr>
-                <w:rFonts w:cs="Arial"/>
-              </w:rPr>
-            </w:pPr>
-          </w:p>
+          <w:p/>
         </w:tc>
         <w:tc>
           <w:tcPr>
@@ -1288,13 +1290,7 @@
               <w:right w:w="80" w:type="dxa"/>
             </w:tcMar>
           </w:tcPr>
-          <w:p>
-            <w:pPr>
-              <w:rPr>
-                <w:rFonts w:cs="Arial"/>
-              </w:rPr>
-            </w:pPr>
-          </w:p>
+          <w:p/>
         </w:tc>
       </w:tr>
       <w:tr>
@@ -1322,13 +1318,13 @@
             <w:pPr>
               <w:pStyle w:val="22"/>
               <w:rPr>
-                <w:rFonts w:ascii="Arial" w:hAnsi="Arial" w:cs="Arial"/>
+                <w:rFonts w:ascii="Times New Roman" w:hAnsi="Times New Roman" w:cs="Times New Roman"/>
                 <w:color w:val="auto"/>
               </w:rPr>
             </w:pPr>
             <w:r>
               <w:rPr>
-                <w:rFonts w:ascii="Arial" w:hAnsi="Arial" w:cs="Arial"/>
+                <w:rFonts w:ascii="Times New Roman" w:hAnsi="Times New Roman" w:cs="Times New Roman"/>
                 <w:color w:val="auto"/>
               </w:rPr>
               <w:t>_________________ Холодный С.М.</w:t>
@@ -1357,21 +1353,21 @@
               <w:pStyle w:val="22"/>
               <w:jc w:val="right"/>
               <w:rPr>
-                <w:rFonts w:ascii="Arial" w:hAnsi="Arial" w:cs="Arial"/>
+                <w:rFonts w:ascii="Times New Roman" w:hAnsi="Times New Roman" w:cs="Times New Roman"/>
                 <w:color w:val="auto"/>
                 <w:lang w:val="en-US"/>
               </w:rPr>
             </w:pPr>
             <w:r>
               <w:rPr>
-                <w:rFonts w:ascii="Arial" w:hAnsi="Arial" w:cs="Arial"/>
+                <w:rFonts w:ascii="Times New Roman" w:hAnsi="Times New Roman" w:cs="Times New Roman"/>
                 <w:color w:val="auto"/>
               </w:rPr>
               <w:t xml:space="preserve">_________________ </w:t>
             </w:r>
             <w:r>
               <w:rPr>
-                <w:rFonts w:ascii="Arial" w:hAnsi="Arial" w:cs="Arial"/>
+                <w:rFonts w:ascii="Times New Roman" w:hAnsi="Times New Roman" w:cs="Times New Roman"/>
                 <w:color w:val="FF0000"/>
                 <w:lang w:val="en-US"/>
               </w:rPr>
@@ -1475,13 +1471,14 @@
 </file>
 
 <file path=word/endnotes.xml><?xml version="1.0" encoding="utf-8"?>
-<w:endnotes xmlns:wpc="http://schemas.microsoft.com/office/word/2010/wordprocessingCanvas" xmlns:cx="http://schemas.microsoft.com/office/drawing/2014/chartex" xmlns:cx1="http://schemas.microsoft.com/office/drawing/2015/9/8/chartex" xmlns:cx2="http://schemas.microsoft.com/office/drawing/2015/10/21/chartex" xmlns:cx3="http://schemas.microsoft.com/office/drawing/2016/5/9/chartex" xmlns:cx4="http://schemas.microsoft.com/office/drawing/2016/5/10/chartex" xmlns:cx5="http://schemas.microsoft.com/office/drawing/2016/5/11/chartex" xmlns:cx6="http://schemas.microsoft.com/office/drawing/2016/5/12/chartex" xmlns:cx7="http://schemas.microsoft.com/office/drawing/2016/5/13/chartex" xmlns:cx8="http://schemas.microsoft.com/office/drawing/2016/5/14/chartex" xmlns:mc="http://schemas.openxmlformats.org/markup-compatibility/2006" xmlns:aink="http://schemas.microsoft.com/office/drawing/2016/ink" xmlns:am3d="http://schemas.microsoft.com/office/drawing/2017/model3d" xmlns:o="urn:schemas-microsoft-com:office:office" xmlns:r="http://schemas.openxmlformats.org/officeDocument/2006/relationships" xmlns:m="http://schemas.openxmlformats.org/officeDocument/2006/math" xmlns:v="urn:schemas-microsoft-com:vml" xmlns:wp14="http://schemas.microsoft.com/office/word/2010/wordprocessingDrawing" xmlns:wp="http://schemas.openxmlformats.org/drawingml/2006/wordprocessingDrawing" xmlns:w10="urn:schemas-microsoft-com:office:word" xmlns:w="http://schemas.openxmlformats.org/wordprocessingml/2006/main" xmlns:w14="http://schemas.microsoft.com/office/word/2010/wordml" xmlns:w15="http://schemas.microsoft.com/office/word/2012/wordml" xmlns:w16cex="http://schemas.microsoft.com/office/word/2018/wordml/cex" xmlns:w16cid="http://schemas.microsoft.com/office/word/2016/wordml/cid" xmlns:w16="http://schemas.microsoft.com/office/word/2018/wordml" xmlns:w16se="http://schemas.microsoft.com/office/word/2015/wordml/symex" xmlns:wpg="http://schemas.microsoft.com/office/word/2010/wordprocessingGroup" xmlns:wpi="http://schemas.microsoft.com/office/word/2010/wordprocessingInk" xmlns:wne="http://schemas.microsoft.com/office/word/2006/wordml" xmlns:wps="http://schemas.microsoft.com/office/word/2010/wordprocessingShape" mc:Ignorable="w14 w15 w16se w16cid w16 w16cex wp14">
+<w:endnotes xmlns:wpc="http://schemas.microsoft.com/office/word/2010/wordprocessingCanvas" xmlns:cx="http://schemas.microsoft.com/office/drawing/2014/chartex" xmlns:cx1="http://schemas.microsoft.com/office/drawing/2015/9/8/chartex" xmlns:cx2="http://schemas.microsoft.com/office/drawing/2015/10/21/chartex" xmlns:cx3="http://schemas.microsoft.com/office/drawing/2016/5/9/chartex" xmlns:cx4="http://schemas.microsoft.com/office/drawing/2016/5/10/chartex" xmlns:cx5="http://schemas.microsoft.com/office/drawing/2016/5/11/chartex" xmlns:cx6="http://schemas.microsoft.com/office/drawing/2016/5/12/chartex" xmlns:cx7="http://schemas.microsoft.com/office/drawing/2016/5/13/chartex" xmlns:cx8="http://schemas.microsoft.com/office/drawing/2016/5/14/chartex" xmlns:mc="http://schemas.openxmlformats.org/markup-compatibility/2006" xmlns:aink="http://schemas.microsoft.com/office/drawing/2016/ink" xmlns:am3d="http://schemas.microsoft.com/office/drawing/2017/model3d" xmlns:o="urn:schemas-microsoft-com:office:office" xmlns:r="http://schemas.openxmlformats.org/officeDocument/2006/relationships" xmlns:m="http://schemas.openxmlformats.org/officeDocument/2006/math" xmlns:v="urn:schemas-microsoft-com:vml" xmlns:wp14="http://schemas.microsoft.com/office/word/2010/wordprocessingDrawing" xmlns:wp="http://schemas.openxmlformats.org/drawingml/2006/wordprocessingDrawing" xmlns:w10="urn:schemas-microsoft-com:office:word" xmlns:w="http://schemas.openxmlformats.org/wordprocessingml/2006/main" xmlns:w14="http://schemas.microsoft.com/office/word/2010/wordml" xmlns:w15="http://schemas.microsoft.com/office/word/2012/wordml" xmlns:w16cex="http://schemas.microsoft.com/office/word/2018/wordml/cex" xmlns:w16cid="http://schemas.microsoft.com/office/word/2016/wordml/cid" xmlns:w16="http://schemas.microsoft.com/office/word/2018/wordml" xmlns:w16sdtdh="http://schemas.microsoft.com/office/word/2020/wordml/sdtdatahash" xmlns:w16se="http://schemas.microsoft.com/office/word/2015/wordml/symex" xmlns:wpg="http://schemas.microsoft.com/office/word/2010/wordprocessingGroup" xmlns:wpi="http://schemas.microsoft.com/office/word/2010/wordprocessingInk" xmlns:wne="http://schemas.microsoft.com/office/word/2006/wordml" xmlns:wps="http://schemas.microsoft.com/office/word/2010/wordprocessingShape" mc:Ignorable="w14 w15 w16se w16cid w16 w16cex w16sdtdh wp14">
   <w:endnote w:type="separator" w:id="-1">
     <w:p>
       <w:r>
         <w:separator/>
       </w:r>
     </w:p>
+    <w:p/>
   </w:endnote>
   <w:endnote w:type="continuationSeparator" w:id="0">
     <w:p>
@@ -1489,12 +1486,13 @@
         <w:continuationSeparator/>
       </w:r>
     </w:p>
+    <w:p/>
   </w:endnote>
 </w:endnotes>
 </file>
 
 <file path=word/footer1.xml><?xml version="1.0" encoding="utf-8"?>
-<w:ftr xmlns:wpc="http://schemas.microsoft.com/office/word/2010/wordprocessingCanvas" xmlns:cx="http://schemas.microsoft.com/office/drawing/2014/chartex" xmlns:cx1="http://schemas.microsoft.com/office/drawing/2015/9/8/chartex" xmlns:cx2="http://schemas.microsoft.com/office/drawing/2015/10/21/chartex" xmlns:cx3="http://schemas.microsoft.com/office/drawing/2016/5/9/chartex" xmlns:cx4="http://schemas.microsoft.com/office/drawing/2016/5/10/chartex" xmlns:cx5="http://schemas.microsoft.com/office/drawing/2016/5/11/chartex" xmlns:cx6="http://schemas.microsoft.com/office/drawing/2016/5/12/chartex" xmlns:cx7="http://schemas.microsoft.com/office/drawing/2016/5/13/chartex" xmlns:cx8="http://schemas.microsoft.com/office/drawing/2016/5/14/chartex" xmlns:mc="http://schemas.openxmlformats.org/markup-compatibility/2006" xmlns:aink="http://schemas.microsoft.com/office/drawing/2016/ink" xmlns:am3d="http://schemas.microsoft.com/office/drawing/2017/model3d" xmlns:o="urn:schemas-microsoft-com:office:office" xmlns:r="http://schemas.openxmlformats.org/officeDocument/2006/relationships" xmlns:m="http://schemas.openxmlformats.org/officeDocument/2006/math" xmlns:v="urn:schemas-microsoft-com:vml" xmlns:wp14="http://schemas.microsoft.com/office/word/2010/wordprocessingDrawing" xmlns:wp="http://schemas.openxmlformats.org/drawingml/2006/wordprocessingDrawing" xmlns:w10="urn:schemas-microsoft-com:office:word" xmlns:w="http://schemas.openxmlformats.org/wordprocessingml/2006/main" xmlns:w14="http://schemas.microsoft.com/office/word/2010/wordml" xmlns:w15="http://schemas.microsoft.com/office/word/2012/wordml" xmlns:w16cex="http://schemas.microsoft.com/office/word/2018/wordml/cex" xmlns:w16cid="http://schemas.microsoft.com/office/word/2016/wordml/cid" xmlns:w16="http://schemas.microsoft.com/office/word/2018/wordml" xmlns:w16se="http://schemas.microsoft.com/office/word/2015/wordml/symex" xmlns:wpg="http://schemas.microsoft.com/office/word/2010/wordprocessingGroup" xmlns:wpi="http://schemas.microsoft.com/office/word/2010/wordprocessingInk" xmlns:wne="http://schemas.microsoft.com/office/word/2006/wordml" xmlns:wps="http://schemas.microsoft.com/office/word/2010/wordprocessingShape" mc:Ignorable="w14 w15 w16se w16cid w16 w16cex wp14">
+<w:ftr xmlns:wpc="http://schemas.microsoft.com/office/word/2010/wordprocessingCanvas" xmlns:cx="http://schemas.microsoft.com/office/drawing/2014/chartex" xmlns:cx1="http://schemas.microsoft.com/office/drawing/2015/9/8/chartex" xmlns:cx2="http://schemas.microsoft.com/office/drawing/2015/10/21/chartex" xmlns:cx3="http://schemas.microsoft.com/office/drawing/2016/5/9/chartex" xmlns:cx4="http://schemas.microsoft.com/office/drawing/2016/5/10/chartex" xmlns:cx5="http://schemas.microsoft.com/office/drawing/2016/5/11/chartex" xmlns:cx6="http://schemas.microsoft.com/office/drawing/2016/5/12/chartex" xmlns:cx7="http://schemas.microsoft.com/office/drawing/2016/5/13/chartex" xmlns:cx8="http://schemas.microsoft.com/office/drawing/2016/5/14/chartex" xmlns:mc="http://schemas.openxmlformats.org/markup-compatibility/2006" xmlns:aink="http://schemas.microsoft.com/office/drawing/2016/ink" xmlns:am3d="http://schemas.microsoft.com/office/drawing/2017/model3d" xmlns:o="urn:schemas-microsoft-com:office:office" xmlns:r="http://schemas.openxmlformats.org/officeDocument/2006/relationships" xmlns:m="http://schemas.openxmlformats.org/officeDocument/2006/math" xmlns:v="urn:schemas-microsoft-com:vml" xmlns:wp14="http://schemas.microsoft.com/office/word/2010/wordprocessingDrawing" xmlns:wp="http://schemas.openxmlformats.org/drawingml/2006/wordprocessingDrawing" xmlns:w10="urn:schemas-microsoft-com:office:word" xmlns:w="http://schemas.openxmlformats.org/wordprocessingml/2006/main" xmlns:w14="http://schemas.microsoft.com/office/word/2010/wordml" xmlns:w15="http://schemas.microsoft.com/office/word/2012/wordml" xmlns:w16cex="http://schemas.microsoft.com/office/word/2018/wordml/cex" xmlns:w16cid="http://schemas.microsoft.com/office/word/2016/wordml/cid" xmlns:w16="http://schemas.microsoft.com/office/word/2018/wordml" xmlns:w16sdtdh="http://schemas.microsoft.com/office/word/2020/wordml/sdtdatahash" xmlns:w16se="http://schemas.microsoft.com/office/word/2015/wordml/symex" xmlns:wpg="http://schemas.microsoft.com/office/word/2010/wordprocessingGroup" xmlns:wpi="http://schemas.microsoft.com/office/word/2010/wordprocessingInk" xmlns:wne="http://schemas.microsoft.com/office/word/2006/wordml" xmlns:wps="http://schemas.microsoft.com/office/word/2010/wordprocessingShape" mc:Ignorable="w14 w15 w16se w16cid w16 w16cex w16sdtdh wp14">
   <w:p>
     <w:pPr>
       <w:pStyle w:val="ab"/>
@@ -1568,17 +1566,19 @@
       <w:fldChar w:fldCharType="end"/>
     </w:r>
   </w:p>
+  <w:p/>
 </w:ftr>
 </file>
 
 <file path=word/footnotes.xml><?xml version="1.0" encoding="utf-8"?>
-<w:footnotes xmlns:wpc="http://schemas.microsoft.com/office/word/2010/wordprocessingCanvas" xmlns:cx="http://schemas.microsoft.com/office/drawing/2014/chartex" xmlns:cx1="http://schemas.microsoft.com/office/drawing/2015/9/8/chartex" xmlns:cx2="http://schemas.microsoft.com/office/drawing/2015/10/21/chartex" xmlns:cx3="http://schemas.microsoft.com/office/drawing/2016/5/9/chartex" xmlns:cx4="http://schemas.microsoft.com/office/drawing/2016/5/10/chartex" xmlns:cx5="http://schemas.microsoft.com/office/drawing/2016/5/11/chartex" xmlns:cx6="http://schemas.microsoft.com/office/drawing/2016/5/12/chartex" xmlns:cx7="http://schemas.microsoft.com/office/drawing/2016/5/13/chartex" xmlns:cx8="http://schemas.microsoft.com/office/drawing/2016/5/14/chartex" xmlns:mc="http://schemas.openxmlformats.org/markup-compatibility/2006" xmlns:aink="http://schemas.microsoft.com/office/drawing/2016/ink" xmlns:am3d="http://schemas.microsoft.com/office/drawing/2017/model3d" xmlns:o="urn:schemas-microsoft-com:office:office" xmlns:r="http://schemas.openxmlformats.org/officeDocument/2006/relationships" xmlns:m="http://schemas.openxmlformats.org/officeDocument/2006/math" xmlns:v="urn:schemas-microsoft-com:vml" xmlns:wp14="http://schemas.microsoft.com/office/word/2010/wordprocessingDrawing" xmlns:wp="http://schemas.openxmlformats.org/drawingml/2006/wordprocessingDrawing" xmlns:w10="urn:schemas-microsoft-com:office:word" xmlns:w="http://schemas.openxmlformats.org/wordprocessingml/2006/main" xmlns:w14="http://schemas.microsoft.com/office/word/2010/wordml" xmlns:w15="http://schemas.microsoft.com/office/word/2012/wordml" xmlns:w16cex="http://schemas.microsoft.com/office/word/2018/wordml/cex" xmlns:w16cid="http://schemas.microsoft.com/office/word/2016/wordml/cid" xmlns:w16="http://schemas.microsoft.com/office/word/2018/wordml" xmlns:w16se="http://schemas.microsoft.com/office/word/2015/wordml/symex" xmlns:wpg="http://schemas.microsoft.com/office/word/2010/wordprocessingGroup" xmlns:wpi="http://schemas.microsoft.com/office/word/2010/wordprocessingInk" xmlns:wne="http://schemas.microsoft.com/office/word/2006/wordml" xmlns:wps="http://schemas.microsoft.com/office/word/2010/wordprocessingShape" mc:Ignorable="w14 w15 w16se w16cid w16 w16cex wp14">
+<w:footnotes xmlns:wpc="http://schemas.microsoft.com/office/word/2010/wordprocessingCanvas" xmlns:cx="http://schemas.microsoft.com/office/drawing/2014/chartex" xmlns:cx1="http://schemas.microsoft.com/office/drawing/2015/9/8/chartex" xmlns:cx2="http://schemas.microsoft.com/office/drawing/2015/10/21/chartex" xmlns:cx3="http://schemas.microsoft.com/office/drawing/2016/5/9/chartex" xmlns:cx4="http://schemas.microsoft.com/office/drawing/2016/5/10/chartex" xmlns:cx5="http://schemas.microsoft.com/office/drawing/2016/5/11/chartex" xmlns:cx6="http://schemas.microsoft.com/office/drawing/2016/5/12/chartex" xmlns:cx7="http://schemas.microsoft.com/office/drawing/2016/5/13/chartex" xmlns:cx8="http://schemas.microsoft.com/office/drawing/2016/5/14/chartex" xmlns:mc="http://schemas.openxmlformats.org/markup-compatibility/2006" xmlns:aink="http://schemas.microsoft.com/office/drawing/2016/ink" xmlns:am3d="http://schemas.microsoft.com/office/drawing/2017/model3d" xmlns:o="urn:schemas-microsoft-com:office:office" xmlns:r="http://schemas.openxmlformats.org/officeDocument/2006/relationships" xmlns:m="http://schemas.openxmlformats.org/officeDocument/2006/math" xmlns:v="urn:schemas-microsoft-com:vml" xmlns:wp14="http://schemas.microsoft.com/office/word/2010/wordprocessingDrawing" xmlns:wp="http://schemas.openxmlformats.org/drawingml/2006/wordprocessingDrawing" xmlns:w10="urn:schemas-microsoft-com:office:word" xmlns:w="http://schemas.openxmlformats.org/wordprocessingml/2006/main" xmlns:w14="http://schemas.microsoft.com/office/word/2010/wordml" xmlns:w15="http://schemas.microsoft.com/office/word/2012/wordml" xmlns:w16cex="http://schemas.microsoft.com/office/word/2018/wordml/cex" xmlns:w16cid="http://schemas.microsoft.com/office/word/2016/wordml/cid" xmlns:w16="http://schemas.microsoft.com/office/word/2018/wordml" xmlns:w16sdtdh="http://schemas.microsoft.com/office/word/2020/wordml/sdtdatahash" xmlns:w16se="http://schemas.microsoft.com/office/word/2015/wordml/symex" xmlns:wpg="http://schemas.microsoft.com/office/word/2010/wordprocessingGroup" xmlns:wpi="http://schemas.microsoft.com/office/word/2010/wordprocessingInk" xmlns:wne="http://schemas.microsoft.com/office/word/2006/wordml" xmlns:wps="http://schemas.microsoft.com/office/word/2010/wordprocessingShape" mc:Ignorable="w14 w15 w16se w16cid w16 w16cex w16sdtdh wp14">
   <w:footnote w:type="separator" w:id="-1">
     <w:p>
       <w:r>
         <w:separator/>
       </w:r>
     </w:p>
+    <w:p/>
   </w:footnote>
   <w:footnote w:type="continuationSeparator" w:id="0">
     <w:p>
@@ -1586,12 +1586,13 @@
         <w:continuationSeparator/>
       </w:r>
     </w:p>
+    <w:p/>
   </w:footnote>
 </w:footnotes>
 </file>
 
 <file path=word/numbering.xml><?xml version="1.0" encoding="utf-8"?>
-<w:numbering xmlns:wpc="http://schemas.microsoft.com/office/word/2010/wordprocessingCanvas" xmlns:cx="http://schemas.microsoft.com/office/drawing/2014/chartex" xmlns:cx1="http://schemas.microsoft.com/office/drawing/2015/9/8/chartex" xmlns:cx2="http://schemas.microsoft.com/office/drawing/2015/10/21/chartex" xmlns:cx3="http://schemas.microsoft.com/office/drawing/2016/5/9/chartex" xmlns:cx4="http://schemas.microsoft.com/office/drawing/2016/5/10/chartex" xmlns:cx5="http://schemas.microsoft.com/office/drawing/2016/5/11/chartex" xmlns:cx6="http://schemas.microsoft.com/office/drawing/2016/5/12/chartex" xmlns:cx7="http://schemas.microsoft.com/office/drawing/2016/5/13/chartex" xmlns:cx8="http://schemas.microsoft.com/office/drawing/2016/5/14/chartex" xmlns:mc="http://schemas.openxmlformats.org/markup-compatibility/2006" xmlns:aink="http://schemas.microsoft.com/office/drawing/2016/ink" xmlns:am3d="http://schemas.microsoft.com/office/drawing/2017/model3d" xmlns:o="urn:schemas-microsoft-com:office:office" xmlns:r="http://schemas.openxmlformats.org/officeDocument/2006/relationships" xmlns:m="http://schemas.openxmlformats.org/officeDocument/2006/math" xmlns:v="urn:schemas-microsoft-com:vml" xmlns:wp14="http://schemas.microsoft.com/office/word/2010/wordprocessingDrawing" xmlns:wp="http://schemas.openxmlformats.org/drawingml/2006/wordprocessingDrawing" xmlns:w10="urn:schemas-microsoft-com:office:word" xmlns:w="http://schemas.openxmlformats.org/wordprocessingml/2006/main" xmlns:w14="http://schemas.microsoft.com/office/word/2010/wordml" xmlns:w15="http://schemas.microsoft.com/office/word/2012/wordml" xmlns:w16cex="http://schemas.microsoft.com/office/word/2018/wordml/cex" xmlns:w16cid="http://schemas.microsoft.com/office/word/2016/wordml/cid" xmlns:w16="http://schemas.microsoft.com/office/word/2018/wordml" xmlns:w16se="http://schemas.microsoft.com/office/word/2015/wordml/symex" xmlns:wpg="http://schemas.microsoft.com/office/word/2010/wordprocessingGroup" xmlns:wpi="http://schemas.microsoft.com/office/word/2010/wordprocessingInk" xmlns:wne="http://schemas.microsoft.com/office/word/2006/wordml" xmlns:wps="http://schemas.microsoft.com/office/word/2010/wordprocessingShape" mc:Ignorable="w14 w15 w16se w16cid w16 w16cex wp14">
+<w:numbering xmlns:wpc="http://schemas.microsoft.com/office/word/2010/wordprocessingCanvas" xmlns:cx="http://schemas.microsoft.com/office/drawing/2014/chartex" xmlns:cx1="http://schemas.microsoft.com/office/drawing/2015/9/8/chartex" xmlns:cx2="http://schemas.microsoft.com/office/drawing/2015/10/21/chartex" xmlns:cx3="http://schemas.microsoft.com/office/drawing/2016/5/9/chartex" xmlns:cx4="http://schemas.microsoft.com/office/drawing/2016/5/10/chartex" xmlns:cx5="http://schemas.microsoft.com/office/drawing/2016/5/11/chartex" xmlns:cx6="http://schemas.microsoft.com/office/drawing/2016/5/12/chartex" xmlns:cx7="http://schemas.microsoft.com/office/drawing/2016/5/13/chartex" xmlns:cx8="http://schemas.microsoft.com/office/drawing/2016/5/14/chartex" xmlns:mc="http://schemas.openxmlformats.org/markup-compatibility/2006" xmlns:aink="http://schemas.microsoft.com/office/drawing/2016/ink" xmlns:am3d="http://schemas.microsoft.com/office/drawing/2017/model3d" xmlns:o="urn:schemas-microsoft-com:office:office" xmlns:r="http://schemas.openxmlformats.org/officeDocument/2006/relationships" xmlns:m="http://schemas.openxmlformats.org/officeDocument/2006/math" xmlns:v="urn:schemas-microsoft-com:vml" xmlns:wp14="http://schemas.microsoft.com/office/word/2010/wordprocessingDrawing" xmlns:wp="http://schemas.openxmlformats.org/drawingml/2006/wordprocessingDrawing" xmlns:w10="urn:schemas-microsoft-com:office:word" xmlns:w="http://schemas.openxmlformats.org/wordprocessingml/2006/main" xmlns:w14="http://schemas.microsoft.com/office/word/2010/wordml" xmlns:w15="http://schemas.microsoft.com/office/word/2012/wordml" xmlns:w16cex="http://schemas.microsoft.com/office/word/2018/wordml/cex" xmlns:w16cid="http://schemas.microsoft.com/office/word/2016/wordml/cid" xmlns:w16="http://schemas.microsoft.com/office/word/2018/wordml" xmlns:w16sdtdh="http://schemas.microsoft.com/office/word/2020/wordml/sdtdatahash" xmlns:w16se="http://schemas.microsoft.com/office/word/2015/wordml/symex" xmlns:wpg="http://schemas.microsoft.com/office/word/2010/wordprocessingGroup" xmlns:wpi="http://schemas.microsoft.com/office/word/2010/wordprocessingInk" xmlns:wne="http://schemas.microsoft.com/office/word/2006/wordml" xmlns:wps="http://schemas.microsoft.com/office/word/2010/wordprocessingShape" mc:Ignorable="w14 w15 w16se w16cid w16 w16cex w16sdtdh wp14">
   <w:abstractNum w:abstractNumId="0" w15:restartNumberingAfterBreak="0">
     <w:nsid w:val="FFFFFF89"/>
     <w:multiLevelType w:val="singleLevel"/>
@@ -2694,49 +2695,49 @@
       </w:pPr>
     </w:lvl>
   </w:abstractNum>
-  <w:num w:numId="1">
+  <w:num w:numId="1" w16cid:durableId="1371878464">
     <w:abstractNumId w:val="5"/>
   </w:num>
-  <w:num w:numId="2">
+  <w:num w:numId="2" w16cid:durableId="133068207">
     <w:abstractNumId w:val="7"/>
   </w:num>
-  <w:num w:numId="3">
+  <w:num w:numId="3" w16cid:durableId="1144665653">
     <w:abstractNumId w:val="4"/>
   </w:num>
-  <w:num w:numId="4">
+  <w:num w:numId="4" w16cid:durableId="221447116">
     <w:abstractNumId w:val="4"/>
   </w:num>
-  <w:num w:numId="5">
+  <w:num w:numId="5" w16cid:durableId="591669356">
     <w:abstractNumId w:val="4"/>
   </w:num>
-  <w:num w:numId="6">
+  <w:num w:numId="6" w16cid:durableId="805467279">
     <w:abstractNumId w:val="5"/>
   </w:num>
-  <w:num w:numId="7">
+  <w:num w:numId="7" w16cid:durableId="551959885">
     <w:abstractNumId w:val="5"/>
   </w:num>
-  <w:num w:numId="8">
+  <w:num w:numId="8" w16cid:durableId="2108502652">
     <w:abstractNumId w:val="5"/>
   </w:num>
-  <w:num w:numId="9">
+  <w:num w:numId="9" w16cid:durableId="1845318136">
     <w:abstractNumId w:val="5"/>
   </w:num>
-  <w:num w:numId="10">
+  <w:num w:numId="10" w16cid:durableId="467016373">
     <w:abstractNumId w:val="9"/>
   </w:num>
-  <w:num w:numId="11">
+  <w:num w:numId="11" w16cid:durableId="222954407">
     <w:abstractNumId w:val="3"/>
   </w:num>
-  <w:num w:numId="12">
+  <w:num w:numId="12" w16cid:durableId="911044086">
     <w:abstractNumId w:val="8"/>
   </w:num>
-  <w:num w:numId="13">
+  <w:num w:numId="13" w16cid:durableId="1287127754">
     <w:abstractNumId w:val="0"/>
   </w:num>
-  <w:num w:numId="14">
+  <w:num w:numId="14" w16cid:durableId="1246263251">
     <w:abstractNumId w:val="1"/>
   </w:num>
-  <w:num w:numId="15">
+  <w:num w:numId="15" w16cid:durableId="2013994122">
     <w:abstractNumId w:val="2"/>
     <w:lvlOverride w:ilvl="0">
       <w:startOverride w:val="1"/>
@@ -2754,35 +2755,35 @@
     <w:lvlOverride w:ilvl="7"/>
     <w:lvlOverride w:ilvl="8"/>
   </w:num>
-  <w:num w:numId="16">
+  <w:num w:numId="16" w16cid:durableId="1511069940">
     <w:abstractNumId w:val="8"/>
   </w:num>
-  <w:num w:numId="17">
+  <w:num w:numId="17" w16cid:durableId="705638977">
     <w:abstractNumId w:val="8"/>
   </w:num>
-  <w:num w:numId="18">
+  <w:num w:numId="18" w16cid:durableId="998189689">
     <w:abstractNumId w:val="2"/>
   </w:num>
-  <w:num w:numId="19">
+  <w:num w:numId="19" w16cid:durableId="1810174194">
     <w:abstractNumId w:val="8"/>
   </w:num>
-  <w:num w:numId="20">
+  <w:num w:numId="20" w16cid:durableId="846214148">
     <w:abstractNumId w:val="8"/>
   </w:num>
-  <w:num w:numId="21">
+  <w:num w:numId="21" w16cid:durableId="1746099026">
     <w:abstractNumId w:val="8"/>
   </w:num>
-  <w:num w:numId="22">
+  <w:num w:numId="22" w16cid:durableId="341247297">
     <w:abstractNumId w:val="8"/>
   </w:num>
-  <w:num w:numId="23">
+  <w:num w:numId="23" w16cid:durableId="1540312419">
     <w:abstractNumId w:val="6"/>
   </w:num>
 </w:numbering>
 </file>
 
 <file path=word/styles.xml><?xml version="1.0" encoding="utf-8"?>
-<w:styles xmlns:mc="http://schemas.openxmlformats.org/markup-compatibility/2006" xmlns:r="http://schemas.openxmlformats.org/officeDocument/2006/relationships" xmlns:w="http://schemas.openxmlformats.org/wordprocessingml/2006/main" xmlns:w14="http://schemas.microsoft.com/office/word/2010/wordml" xmlns:w15="http://schemas.microsoft.com/office/word/2012/wordml" xmlns:w16cex="http://schemas.microsoft.com/office/word/2018/wordml/cex" xmlns:w16cid="http://schemas.microsoft.com/office/word/2016/wordml/cid" xmlns:w16="http://schemas.microsoft.com/office/word/2018/wordml" xmlns:w16se="http://schemas.microsoft.com/office/word/2015/wordml/symex" mc:Ignorable="w14 w15 w16se w16cid w16 w16cex">
+<w:styles xmlns:mc="http://schemas.openxmlformats.org/markup-compatibility/2006" xmlns:r="http://schemas.openxmlformats.org/officeDocument/2006/relationships" xmlns:w="http://schemas.openxmlformats.org/wordprocessingml/2006/main" xmlns:w14="http://schemas.microsoft.com/office/word/2010/wordml" xmlns:w15="http://schemas.microsoft.com/office/word/2012/wordml" xmlns:w16cex="http://schemas.microsoft.com/office/word/2018/wordml/cex" xmlns:w16cid="http://schemas.microsoft.com/office/word/2016/wordml/cid" xmlns:w16="http://schemas.microsoft.com/office/word/2018/wordml" xmlns:w16sdtdh="http://schemas.microsoft.com/office/word/2020/wordml/sdtdatahash" xmlns:w16se="http://schemas.microsoft.com/office/word/2015/wordml/symex" mc:Ignorable="w14 w15 w16se w16cid w16 w16cex w16sdtdh">
   <w:docDefaults>
     <w:rPrDefault>
       <w:rPr>
@@ -3175,9 +3176,9 @@
   <w:style w:type="paragraph" w:default="1" w:styleId="a0">
     <w:name w:val="Normal"/>
     <w:qFormat/>
-    <w:rsid w:val="00E24ABA"/>
+    <w:rsid w:val="009A628E"/>
     <w:rPr>
-      <w:rFonts w:ascii="Arial" w:eastAsiaTheme="minorEastAsia" w:hAnsi="Arial" w:cs="Times New Roman"/>
+      <w:rFonts w:ascii="Times New Roman" w:eastAsiaTheme="minorEastAsia" w:hAnsi="Times New Roman" w:cs="Times New Roman"/>
       <w:sz w:val="20"/>
       <w:lang w:val="en-US"/>
     </w:rPr>
@@ -3458,7 +3459,7 @@
       <w:jc w:val="both"/>
     </w:pPr>
     <w:rPr>
-      <w:rFonts w:ascii="Times New Roman" w:eastAsia="Arial Unicode MS" w:hAnsi="Times New Roman"/>
+      <w:rFonts w:eastAsia="Arial Unicode MS"/>
       <w:spacing w:val="-1"/>
       <w:szCs w:val="20"/>
       <w:bdr w:val="nil"/>

</xml_diff>